<commit_message>
CIV-7766 Update SDO Template
</commit_message>
<xml_diff>
--- a/docker/docmosis/templates/CV-UNS-DEC-ENG-DJ-SDO-DISPOSAL.docx
+++ b/docker/docmosis/templates/CV-UNS-DEC-ENG-DJ-SDO-DISPOSAL.docx
@@ -727,7 +727,115 @@
         <w:t xml:space="preserve"> of it is liable to be struck out or some other sanction imposed. If you cannot comply, you are expected to make formal application to the court before any deadline imposed upon you expires.</w:t>
       </w:r>
     </w:p>
-    <w:p/>
+    <w:p>
+      <w:pPr>
+        <w:widowControl w:val="0"/>
+        <w:rPr>
+          <w:rFonts w:ascii="Arial" w:hAnsi="Arial"/>
+          <w:snapToGrid w:val="0"/>
+          <w:lang w:val="en-US"/>
+        </w:rPr>
+      </w:pPr>
+    </w:p>
+    <w:p>
+      <w:pPr>
+        <w:shd w:val="clear" w:color="auto" w:fill="FFFFFF"/>
+        <w:spacing w:before="150" w:after="0" w:line="240" w:lineRule="auto"/>
+        <w:rPr>
+          <w:rFonts w:ascii="Arial" w:eastAsia="Times New Roman" w:hAnsi="Arial" w:cs="Arial"/>
+          <w:lang w:eastAsia="en-GB"/>
+        </w:rPr>
+      </w:pPr>
+      <w:r>
+        <w:rPr>
+          <w:rFonts w:ascii="Arial" w:eastAsia="Times New Roman" w:hAnsi="Arial" w:cs="Arial"/>
+          <w:b/>
+          <w:bCs/>
+          <w:lang w:eastAsia="en-GB"/>
+        </w:rPr>
+        <w:t>Uploading documents:</w:t>
+      </w:r>
+      <w:r>
+        <w:rPr>
+          <w:rFonts w:ascii="Arial" w:eastAsia="Times New Roman" w:hAnsi="Arial" w:cs="Arial"/>
+          <w:lang w:eastAsia="en-GB"/>
+        </w:rPr>
+        <w:t> Where this order requires a document to be uploaded to the Digital Portal, the order is complied with if:</w:t>
+      </w:r>
+    </w:p>
+    <w:p>
+      <w:pPr>
+        <w:numPr>
+          <w:ilvl w:val="0"/>
+          <w:numId w:val="5"/>
+        </w:numPr>
+        <w:shd w:val="clear" w:color="auto" w:fill="FFFFFF"/>
+        <w:spacing w:before="100" w:beforeAutospacing="1" w:after="100" w:afterAutospacing="1" w:line="240" w:lineRule="auto"/>
+        <w:rPr>
+          <w:rFonts w:ascii="Arial" w:eastAsia="Times New Roman" w:hAnsi="Arial" w:cs="Arial"/>
+          <w:lang w:eastAsia="en-GB"/>
+        </w:rPr>
+      </w:pPr>
+      <w:r>
+        <w:rPr>
+          <w:rFonts w:ascii="Arial" w:eastAsia="Times New Roman" w:hAnsi="Arial" w:cs="Arial"/>
+          <w:lang w:eastAsia="en-GB"/>
+        </w:rPr>
+        <w:t>the document is served on all other parties by the date specified in this order,</w:t>
+      </w:r>
+    </w:p>
+    <w:p>
+      <w:pPr>
+        <w:numPr>
+          <w:ilvl w:val="0"/>
+          <w:numId w:val="5"/>
+        </w:numPr>
+        <w:shd w:val="clear" w:color="auto" w:fill="FFFFFF"/>
+        <w:spacing w:before="100" w:beforeAutospacing="1" w:after="100" w:afterAutospacing="1" w:line="240" w:lineRule="auto"/>
+        <w:rPr>
+          <w:rFonts w:ascii="Arial" w:eastAsia="Times New Roman" w:hAnsi="Arial" w:cs="Arial"/>
+          <w:lang w:eastAsia="en-GB"/>
+        </w:rPr>
+      </w:pPr>
+      <w:r>
+        <w:rPr>
+          <w:rFonts w:ascii="Arial" w:eastAsia="Times New Roman" w:hAnsi="Arial" w:cs="Arial"/>
+          <w:lang w:eastAsia="en-GB"/>
+        </w:rPr>
+        <w:t>where the document is a draft consent order, it is also filed with the court by the date specified in this order, and</w:t>
+      </w:r>
+    </w:p>
+    <w:p>
+      <w:pPr>
+        <w:numPr>
+          <w:ilvl w:val="0"/>
+          <w:numId w:val="5"/>
+        </w:numPr>
+        <w:shd w:val="clear" w:color="auto" w:fill="FFFFFF"/>
+        <w:spacing w:before="100" w:beforeAutospacing="1" w:after="100" w:afterAutospacing="1" w:line="240" w:lineRule="auto"/>
+        <w:rPr>
+          <w:rFonts w:ascii="Arial" w:eastAsia="Times New Roman" w:hAnsi="Arial" w:cs="Arial"/>
+          <w:lang w:eastAsia="en-GB"/>
+        </w:rPr>
+      </w:pPr>
+      <w:r>
+        <w:rPr>
+          <w:rFonts w:ascii="Arial" w:eastAsia="Times New Roman" w:hAnsi="Arial" w:cs="Arial"/>
+          <w:lang w:eastAsia="en-GB"/>
+        </w:rPr>
+        <w:t>the upload function has not become available on the Digital Portal at least 14 days before the date of compliance with paragraph (a) (and, if applicable, (b)) above.</w:t>
+      </w:r>
+    </w:p>
+    <w:p>
+      <w:pPr>
+        <w:shd w:val="clear" w:color="auto" w:fill="FFFFFF"/>
+        <w:spacing w:before="100" w:beforeAutospacing="1" w:after="100" w:afterAutospacing="1" w:line="240" w:lineRule="auto"/>
+        <w:rPr>
+          <w:rFonts w:ascii="Arial" w:eastAsia="Times New Roman" w:hAnsi="Arial" w:cs="Arial"/>
+          <w:lang w:eastAsia="en-GB"/>
+        </w:rPr>
+      </w:pPr>
+    </w:p>
     <w:p>
       <w:pPr>
         <w:widowControl w:val="0"/>
@@ -871,9 +979,8 @@
         <w:pStyle w:val="ListParagraph"/>
         <w:numPr>
           <w:ilvl w:val="0"/>
-          <w:numId w:val="1"/>
+          <w:numId w:val="5"/>
         </w:numPr>
-        <w:ind w:left="851" w:hanging="491"/>
         <w:rPr>
           <w:rFonts w:ascii="Arial" w:hAnsi="Arial" w:cs="Arial"/>
           <w:bCs/>
@@ -920,7 +1027,7 @@
         <w:pStyle w:val="ListParagraph"/>
         <w:numPr>
           <w:ilvl w:val="0"/>
-          <w:numId w:val="1"/>
+          <w:numId w:val="5"/>
         </w:numPr>
         <w:ind w:left="851" w:hanging="491"/>
         <w:rPr>
@@ -988,7 +1095,7 @@
         <w:pStyle w:val="ListParagraph"/>
         <w:numPr>
           <w:ilvl w:val="0"/>
-          <w:numId w:val="1"/>
+          <w:numId w:val="5"/>
         </w:numPr>
         <w:ind w:left="851" w:hanging="491"/>
         <w:rPr>
@@ -1144,7 +1251,7 @@
         <w:pStyle w:val="ListParagraph"/>
         <w:numPr>
           <w:ilvl w:val="0"/>
-          <w:numId w:val="1"/>
+          <w:numId w:val="5"/>
         </w:numPr>
         <w:ind w:left="851" w:hanging="491"/>
         <w:rPr>
@@ -1155,6 +1262,7 @@
         <w:rPr>
           <w:rFonts w:ascii="Arial" w:hAnsi="Arial" w:cs="Arial"/>
         </w:rPr>
+        <w:lastRenderedPageBreak/>
         <w:t>The parties must upload to the Digital Portal copies of those documents which they wish the court to consider when deciding the amount of damages</w:t>
       </w:r>
       <w:r>
@@ -1364,7 +1472,7 @@
         <w:pStyle w:val="ListParagraph"/>
         <w:numPr>
           <w:ilvl w:val="0"/>
-          <w:numId w:val="1"/>
+          <w:numId w:val="5"/>
         </w:numPr>
         <w:ind w:left="851" w:hanging="491"/>
         <w:rPr>
@@ -1375,7 +1483,6 @@
         <w:rPr>
           <w:rFonts w:ascii="Arial" w:hAnsi="Arial" w:cs="Arial"/>
         </w:rPr>
-        <w:lastRenderedPageBreak/>
         <w:t>&lt;&lt; disposalHearingWitnessOfFactDJ.input1 &gt;&gt;</w:t>
       </w:r>
       <w:r>
@@ -1505,7 +1612,7 @@
         <w:pStyle w:val="ListParagraph"/>
         <w:numPr>
           <w:ilvl w:val="0"/>
-          <w:numId w:val="1"/>
+          <w:numId w:val="5"/>
         </w:numPr>
         <w:ind w:left="851" w:hanging="491"/>
         <w:rPr>
@@ -1762,7 +1869,7 @@
         <w:pStyle w:val="ListParagraph"/>
         <w:numPr>
           <w:ilvl w:val="0"/>
-          <w:numId w:val="1"/>
+          <w:numId w:val="5"/>
         </w:numPr>
         <w:ind w:left="851" w:hanging="491"/>
         <w:rPr>
@@ -1972,7 +2079,7 @@
         <w:pStyle w:val="ListParagraph"/>
         <w:numPr>
           <w:ilvl w:val="0"/>
-          <w:numId w:val="1"/>
+          <w:numId w:val="5"/>
         </w:numPr>
         <w:ind w:left="851" w:hanging="491"/>
         <w:rPr>
@@ -2199,7 +2306,7 @@
         <w:pStyle w:val="ListParagraph"/>
         <w:numPr>
           <w:ilvl w:val="0"/>
-          <w:numId w:val="1"/>
+          <w:numId w:val="5"/>
         </w:numPr>
         <w:ind w:left="851" w:hanging="491"/>
         <w:rPr>
@@ -2352,7 +2459,7 @@
         <w:pStyle w:val="ListParagraph"/>
         <w:numPr>
           <w:ilvl w:val="0"/>
-          <w:numId w:val="1"/>
+          <w:numId w:val="5"/>
         </w:numPr>
         <w:ind w:left="851" w:hanging="491"/>
         <w:rPr>
@@ -2505,7 +2612,7 @@
         <w:pStyle w:val="ListParagraph"/>
         <w:numPr>
           <w:ilvl w:val="0"/>
-          <w:numId w:val="1"/>
+          <w:numId w:val="5"/>
         </w:numPr>
         <w:ind w:left="851" w:hanging="491"/>
         <w:rPr>
@@ -2516,6 +2623,7 @@
         <w:rPr>
           <w:rFonts w:ascii="Arial" w:hAnsi="Arial" w:cs="Arial"/>
         </w:rPr>
+        <w:lastRenderedPageBreak/>
         <w:t>&lt;&lt;</w:t>
       </w:r>
       <w:r>
@@ -2733,7 +2841,7 @@
         <w:pStyle w:val="ListParagraph"/>
         <w:numPr>
           <w:ilvl w:val="0"/>
-          <w:numId w:val="1"/>
+          <w:numId w:val="5"/>
         </w:numPr>
         <w:rPr>
           <w:rFonts w:ascii="Arial" w:hAnsi="Arial" w:cs="Arial"/>
@@ -2828,7 +2936,6 @@
           <w:b/>
           <w:bCs/>
         </w:rPr>
-        <w:lastRenderedPageBreak/>
         <w:t>yyyy</w:t>
       </w:r>
       <w:proofErr w:type="spellEnd"/>
@@ -2904,7 +3011,7 @@
         <w:pStyle w:val="ListParagraph"/>
         <w:numPr>
           <w:ilvl w:val="0"/>
-          <w:numId w:val="1"/>
+          <w:numId w:val="5"/>
         </w:numPr>
         <w:spacing w:before="100" w:beforeAutospacing="1" w:after="100" w:afterAutospacing="1" w:line="240" w:lineRule="auto"/>
         <w:rPr>
@@ -3177,7 +3284,7 @@
         <w:pStyle w:val="ListParagraph"/>
         <w:numPr>
           <w:ilvl w:val="0"/>
-          <w:numId w:val="1"/>
+          <w:numId w:val="5"/>
         </w:numPr>
         <w:rPr>
           <w:rFonts w:ascii="Arial" w:hAnsi="Arial" w:cs="Arial"/>
@@ -3328,7 +3435,7 @@
         <w:pStyle w:val="ListParagraph"/>
         <w:numPr>
           <w:ilvl w:val="0"/>
-          <w:numId w:val="1"/>
+          <w:numId w:val="5"/>
         </w:numPr>
         <w:rPr>
           <w:rFonts w:ascii="Arial" w:hAnsi="Arial" w:cs="Arial"/>
@@ -3440,7 +3547,7 @@
         <w:pStyle w:val="ListParagraph"/>
         <w:numPr>
           <w:ilvl w:val="0"/>
-          <w:numId w:val="1"/>
+          <w:numId w:val="5"/>
         </w:numPr>
         <w:rPr>
           <w:rFonts w:ascii="Arial" w:hAnsi="Arial" w:cs="Arial"/>
@@ -3512,6 +3619,7 @@
           <w:b/>
           <w:bCs/>
         </w:rPr>
+        <w:lastRenderedPageBreak/>
         <w:t>Important notes</w:t>
       </w:r>
     </w:p>
@@ -3520,7 +3628,7 @@
         <w:pStyle w:val="ListParagraph"/>
         <w:numPr>
           <w:ilvl w:val="0"/>
-          <w:numId w:val="1"/>
+          <w:numId w:val="5"/>
         </w:numPr>
         <w:rPr>
           <w:rFonts w:ascii="Arial" w:hAnsi="Arial" w:cs="Arial"/>
@@ -3763,7 +3871,6 @@
           <w:rFonts w:ascii="Arial" w:hAnsi="Arial" w:cs="Arial"/>
           <w:color w:val="000000"/>
         </w:rPr>
-        <w:lastRenderedPageBreak/>
         <w:t>&lt;&lt;es_&gt;&gt;</w:t>
       </w:r>
     </w:p>
@@ -3854,6 +3961,119 @@
 <file path=word/numbering.xml><?xml version="1.0" encoding="utf-8"?>
 <w:numbering xmlns:wpc="http://schemas.microsoft.com/office/word/2010/wordprocessingCanvas" xmlns:cx="http://schemas.microsoft.com/office/drawing/2014/chartex" xmlns:cx1="http://schemas.microsoft.com/office/drawing/2015/9/8/chartex" xmlns:cx2="http://schemas.microsoft.com/office/drawing/2015/10/21/chartex" xmlns:cx3="http://schemas.microsoft.com/office/drawing/2016/5/9/chartex" xmlns:cx4="http://schemas.microsoft.com/office/drawing/2016/5/10/chartex" xmlns:cx5="http://schemas.microsoft.com/office/drawing/2016/5/11/chartex" xmlns:cx6="http://schemas.microsoft.com/office/drawing/2016/5/12/chartex" xmlns:cx7="http://schemas.microsoft.com/office/drawing/2016/5/13/chartex" xmlns:cx8="http://schemas.microsoft.com/office/drawing/2016/5/14/chartex" xmlns:mc="http://schemas.openxmlformats.org/markup-compatibility/2006" xmlns:aink="http://schemas.microsoft.com/office/drawing/2016/ink" xmlns:am3d="http://schemas.microsoft.com/office/drawing/2017/model3d" xmlns:o="urn:schemas-microsoft-com:office:office" xmlns:oel="http://schemas.microsoft.com/office/2019/extlst" xmlns:r="http://schemas.openxmlformats.org/officeDocument/2006/relationships" xmlns:m="http://schemas.openxmlformats.org/officeDocument/2006/math" xmlns:v="urn:schemas-microsoft-com:vml" xmlns:wp14="http://schemas.microsoft.com/office/word/2010/wordprocessingDrawing" xmlns:wp="http://schemas.openxmlformats.org/drawingml/2006/wordprocessingDrawing" xmlns:w10="urn:schemas-microsoft-com:office:word" xmlns:w="http://schemas.openxmlformats.org/wordprocessingml/2006/main" xmlns:w14="http://schemas.microsoft.com/office/word/2010/wordml" xmlns:w15="http://schemas.microsoft.com/office/word/2012/wordml" xmlns:w16cex="http://schemas.microsoft.com/office/word/2018/wordml/cex" xmlns:w16cid="http://schemas.microsoft.com/office/word/2016/wordml/cid" xmlns:w16="http://schemas.microsoft.com/office/word/2018/wordml" xmlns:w16sdtdh="http://schemas.microsoft.com/office/word/2020/wordml/sdtdatahash" xmlns:w16se="http://schemas.microsoft.com/office/word/2015/wordml/symex" xmlns:wpg="http://schemas.microsoft.com/office/word/2010/wordprocessingGroup" xmlns:wpi="http://schemas.microsoft.com/office/word/2010/wordprocessingInk" xmlns:wne="http://schemas.microsoft.com/office/word/2006/wordml" xmlns:wps="http://schemas.microsoft.com/office/word/2010/wordprocessingShape" mc:Ignorable="w14 w15 w16se w16cid w16 w16cex w16sdtdh wp14">
   <w:abstractNum w:abstractNumId="0" w15:restartNumberingAfterBreak="0">
+    <w:nsid w:val="23E71A54"/>
+    <w:multiLevelType w:val="multilevel"/>
+    <w:tmpl w:val="79148DCA"/>
+    <w:lvl w:ilvl="0">
+      <w:start w:val="1"/>
+      <w:numFmt w:val="decimal"/>
+      <w:lvlText w:val="%1."/>
+      <w:lvlJc w:val="left"/>
+      <w:pPr>
+        <w:tabs>
+          <w:tab w:val="num" w:pos="720"/>
+        </w:tabs>
+        <w:ind w:left="720" w:hanging="360"/>
+      </w:pPr>
+    </w:lvl>
+    <w:lvl w:ilvl="1">
+      <w:start w:val="1"/>
+      <w:numFmt w:val="decimal"/>
+      <w:lvlText w:val="%2."/>
+      <w:lvlJc w:val="left"/>
+      <w:pPr>
+        <w:tabs>
+          <w:tab w:val="num" w:pos="1440"/>
+        </w:tabs>
+        <w:ind w:left="1440" w:hanging="360"/>
+      </w:pPr>
+    </w:lvl>
+    <w:lvl w:ilvl="2">
+      <w:start w:val="1"/>
+      <w:numFmt w:val="decimal"/>
+      <w:lvlText w:val="%3."/>
+      <w:lvlJc w:val="left"/>
+      <w:pPr>
+        <w:tabs>
+          <w:tab w:val="num" w:pos="2160"/>
+        </w:tabs>
+        <w:ind w:left="2160" w:hanging="360"/>
+      </w:pPr>
+    </w:lvl>
+    <w:lvl w:ilvl="3">
+      <w:start w:val="1"/>
+      <w:numFmt w:val="decimal"/>
+      <w:lvlText w:val="%4."/>
+      <w:lvlJc w:val="left"/>
+      <w:pPr>
+        <w:tabs>
+          <w:tab w:val="num" w:pos="2880"/>
+        </w:tabs>
+        <w:ind w:left="2880" w:hanging="360"/>
+      </w:pPr>
+    </w:lvl>
+    <w:lvl w:ilvl="4">
+      <w:start w:val="1"/>
+      <w:numFmt w:val="decimal"/>
+      <w:lvlText w:val="%5."/>
+      <w:lvlJc w:val="left"/>
+      <w:pPr>
+        <w:tabs>
+          <w:tab w:val="num" w:pos="3600"/>
+        </w:tabs>
+        <w:ind w:left="3600" w:hanging="360"/>
+      </w:pPr>
+    </w:lvl>
+    <w:lvl w:ilvl="5">
+      <w:start w:val="1"/>
+      <w:numFmt w:val="decimal"/>
+      <w:lvlText w:val="%6."/>
+      <w:lvlJc w:val="left"/>
+      <w:pPr>
+        <w:tabs>
+          <w:tab w:val="num" w:pos="4320"/>
+        </w:tabs>
+        <w:ind w:left="4320" w:hanging="360"/>
+      </w:pPr>
+    </w:lvl>
+    <w:lvl w:ilvl="6">
+      <w:start w:val="1"/>
+      <w:numFmt w:val="decimal"/>
+      <w:lvlText w:val="%7."/>
+      <w:lvlJc w:val="left"/>
+      <w:pPr>
+        <w:tabs>
+          <w:tab w:val="num" w:pos="5040"/>
+        </w:tabs>
+        <w:ind w:left="5040" w:hanging="360"/>
+      </w:pPr>
+    </w:lvl>
+    <w:lvl w:ilvl="7">
+      <w:start w:val="1"/>
+      <w:numFmt w:val="decimal"/>
+      <w:lvlText w:val="%8."/>
+      <w:lvlJc w:val="left"/>
+      <w:pPr>
+        <w:tabs>
+          <w:tab w:val="num" w:pos="5760"/>
+        </w:tabs>
+        <w:ind w:left="5760" w:hanging="360"/>
+      </w:pPr>
+    </w:lvl>
+    <w:lvl w:ilvl="8">
+      <w:start w:val="1"/>
+      <w:numFmt w:val="decimal"/>
+      <w:lvlText w:val="%9."/>
+      <w:lvlJc w:val="left"/>
+      <w:pPr>
+        <w:tabs>
+          <w:tab w:val="num" w:pos="6480"/>
+        </w:tabs>
+        <w:ind w:left="6480" w:hanging="360"/>
+      </w:pPr>
+    </w:lvl>
+  </w:abstractNum>
+  <w:abstractNum w:abstractNumId="1" w15:restartNumberingAfterBreak="0">
     <w:nsid w:val="25A30C3A"/>
     <w:multiLevelType w:val="hybridMultilevel"/>
     <w:tmpl w:val="8A660DDA"/>
@@ -3944,7 +4164,7 @@
       </w:pPr>
     </w:lvl>
   </w:abstractNum>
-  <w:abstractNum w:abstractNumId="1" w15:restartNumberingAfterBreak="0">
+  <w:abstractNum w:abstractNumId="2" w15:restartNumberingAfterBreak="0">
     <w:nsid w:val="26FD0129"/>
     <w:multiLevelType w:val="hybridMultilevel"/>
     <w:tmpl w:val="538A401C"/>
@@ -4035,7 +4255,7 @@
       </w:pPr>
     </w:lvl>
   </w:abstractNum>
-  <w:abstractNum w:abstractNumId="2" w15:restartNumberingAfterBreak="0">
+  <w:abstractNum w:abstractNumId="3" w15:restartNumberingAfterBreak="0">
     <w:nsid w:val="63EB0761"/>
     <w:multiLevelType w:val="hybridMultilevel"/>
     <w:tmpl w:val="46EAE0BA"/>
@@ -4126,7 +4346,7 @@
       </w:pPr>
     </w:lvl>
   </w:abstractNum>
-  <w:abstractNum w:abstractNumId="3" w15:restartNumberingAfterBreak="0">
+  <w:abstractNum w:abstractNumId="4" w15:restartNumberingAfterBreak="0">
     <w:nsid w:val="675A3587"/>
     <w:multiLevelType w:val="hybridMultilevel"/>
     <w:tmpl w:val="27229C4C"/>
@@ -4218,15 +4438,18 @@
     </w:lvl>
   </w:abstractNum>
   <w:num w:numId="1" w16cid:durableId="1227492939">
+    <w:abstractNumId w:val="4"/>
+  </w:num>
+  <w:num w:numId="2" w16cid:durableId="2136021116">
     <w:abstractNumId w:val="3"/>
   </w:num>
-  <w:num w:numId="2" w16cid:durableId="2136021116">
+  <w:num w:numId="3" w16cid:durableId="2011135257">
     <w:abstractNumId w:val="2"/>
   </w:num>
-  <w:num w:numId="3" w16cid:durableId="2011135257">
+  <w:num w:numId="4" w16cid:durableId="1446849297">
     <w:abstractNumId w:val="1"/>
   </w:num>
-  <w:num w:numId="4" w16cid:durableId="1446849297">
+  <w:num w:numId="5" w16cid:durableId="883248375">
     <w:abstractNumId w:val="0"/>
   </w:num>
 </w:numbering>
@@ -5107,12 +5330,21 @@
 </file>
 
 <file path=customXml/item1.xml><?xml version="1.0" encoding="utf-8"?>
-<?mso-contentType ?>
-<FormTemplates xmlns="http://schemas.microsoft.com/sharepoint/v3/contenttype/forms">
-  <Display>DocumentLibraryForm</Display>
-  <Edit>DocumentLibraryForm</Edit>
-  <New>DocumentLibraryForm</New>
-</FormTemplates>
+<p:properties xmlns:p="http://schemas.microsoft.com/office/2006/metadata/properties" xmlns:xsi="http://www.w3.org/2001/XMLSchema-instance" xmlns:pc="http://schemas.microsoft.com/office/infopath/2007/PartnerControls">
+  <documentManagement>
+    <Stage xmlns="f336f4fe-8719-4ea2-b5d6-29b3a580aeb4">In Approval</Stage>
+    <Next_x0020_Stage xmlns="f336f4fe-8719-4ea2-b5d6-29b3a580aeb4">ApproveOrReject</Next_x0020_Stage>
+    <Admin_x0020_Action xmlns="f336f4fe-8719-4ea2-b5d6-29b3a580aeb4" xsi:nil="true"/>
+    <Template_x0020_Category xmlns="f336f4fe-8719-4ea2-b5d6-29b3a580aeb4">Decision Order - DEC</Template_x0020_Category>
+    <Action xmlns="f336f4fe-8719-4ea2-b5d6-29b3a580aeb4" xsi:nil="true"/>
+    <Purpose1 xmlns="f336f4fe-8719-4ea2-b5d6-29b3a580aeb4">CIV-6658: updating trial doc CIV-UNS-DEC-ENG-1200</Purpose1>
+    <Template_x0020_Language xmlns="f336f4fe-8719-4ea2-b5d6-29b3a580aeb4">English - ENG</Template_x0020_Language>
+    <Rename xmlns="f336f4fe-8719-4ea2-b5d6-29b3a580aeb4">true</Rename>
+    <Tornado_x0020_Filename xmlns="f336f4fe-8719-4ea2-b5d6-29b3a580aeb4" xsi:nil="true"/>
+    <Approval_x0020_Request_x0020_Comment xmlns="f336f4fe-8719-4ea2-b5d6-29b3a580aeb4">CIV-6658: Updating DJ trial doc CVUNS-DEC-ENG-01200</Approval_x0020_Request_x0020_Comment>
+    <Publication_x0020_Date xmlns="f336f4fe-8719-4ea2-b5d6-29b3a580aeb4">2022-07-24T23:00:00+00:00</Publication_x0020_Date>
+  </documentManagement>
+</p:properties>
 </file>
 
 <file path=customXml/item2.xml><?xml version="1.0" encoding="utf-8"?>
@@ -5432,27 +5664,20 @@
 </file>
 
 <file path=customXml/item3.xml><?xml version="1.0" encoding="utf-8"?>
-<p:properties xmlns:p="http://schemas.microsoft.com/office/2006/metadata/properties" xmlns:xsi="http://www.w3.org/2001/XMLSchema-instance" xmlns:pc="http://schemas.microsoft.com/office/infopath/2007/PartnerControls">
-  <documentManagement>
-    <Stage xmlns="f336f4fe-8719-4ea2-b5d6-29b3a580aeb4">In Approval</Stage>
-    <Next_x0020_Stage xmlns="f336f4fe-8719-4ea2-b5d6-29b3a580aeb4">ApproveOrReject</Next_x0020_Stage>
-    <Admin_x0020_Action xmlns="f336f4fe-8719-4ea2-b5d6-29b3a580aeb4" xsi:nil="true"/>
-    <Template_x0020_Category xmlns="f336f4fe-8719-4ea2-b5d6-29b3a580aeb4">Decision Order - DEC</Template_x0020_Category>
-    <Action xmlns="f336f4fe-8719-4ea2-b5d6-29b3a580aeb4" xsi:nil="true"/>
-    <Purpose1 xmlns="f336f4fe-8719-4ea2-b5d6-29b3a580aeb4">CIV-6658: updating trial doc CIV-UNS-DEC-ENG-1200</Purpose1>
-    <Template_x0020_Language xmlns="f336f4fe-8719-4ea2-b5d6-29b3a580aeb4">English - ENG</Template_x0020_Language>
-    <Rename xmlns="f336f4fe-8719-4ea2-b5d6-29b3a580aeb4">true</Rename>
-    <Tornado_x0020_Filename xmlns="f336f4fe-8719-4ea2-b5d6-29b3a580aeb4" xsi:nil="true"/>
-    <Approval_x0020_Request_x0020_Comment xmlns="f336f4fe-8719-4ea2-b5d6-29b3a580aeb4">CIV-6658: Updating DJ trial doc CVUNS-DEC-ENG-01200</Approval_x0020_Request_x0020_Comment>
-    <Publication_x0020_Date xmlns="f336f4fe-8719-4ea2-b5d6-29b3a580aeb4">2022-07-24T23:00:00+00:00</Publication_x0020_Date>
-  </documentManagement>
-</p:properties>
+<?mso-contentType ?>
+<FormTemplates xmlns="http://schemas.microsoft.com/sharepoint/v3/contenttype/forms">
+  <Display>DocumentLibraryForm</Display>
+  <Edit>DocumentLibraryForm</Edit>
+  <New>DocumentLibraryForm</New>
+</FormTemplates>
 </file>
 
 <file path=customXml/itemProps1.xml><?xml version="1.0" encoding="utf-8"?>
-<ds:datastoreItem xmlns:ds="http://schemas.openxmlformats.org/officeDocument/2006/customXml" ds:itemID="{E9247418-8373-42A0-A0EF-D23AD904819C}">
+<ds:datastoreItem xmlns:ds="http://schemas.openxmlformats.org/officeDocument/2006/customXml" ds:itemID="{D3658183-99E4-4DA2-A5DA-5424AE725610}">
   <ds:schemaRefs>
-    <ds:schemaRef ds:uri="http://schemas.microsoft.com/sharepoint/v3/contenttype/forms"/>
+    <ds:schemaRef ds:uri="http://schemas.microsoft.com/office/2006/metadata/properties"/>
+    <ds:schemaRef ds:uri="http://schemas.microsoft.com/office/infopath/2007/PartnerControls"/>
+    <ds:schemaRef ds:uri="f336f4fe-8719-4ea2-b5d6-29b3a580aeb4"/>
   </ds:schemaRefs>
 </ds:datastoreItem>
 </file>
@@ -5477,11 +5702,9 @@
 </file>
 
 <file path=customXml/itemProps3.xml><?xml version="1.0" encoding="utf-8"?>
-<ds:datastoreItem xmlns:ds="http://schemas.openxmlformats.org/officeDocument/2006/customXml" ds:itemID="{D3658183-99E4-4DA2-A5DA-5424AE725610}">
+<ds:datastoreItem xmlns:ds="http://schemas.openxmlformats.org/officeDocument/2006/customXml" ds:itemID="{E9247418-8373-42A0-A0EF-D23AD904819C}">
   <ds:schemaRefs>
-    <ds:schemaRef ds:uri="http://schemas.microsoft.com/office/2006/metadata/properties"/>
-    <ds:schemaRef ds:uri="http://schemas.microsoft.com/office/infopath/2007/PartnerControls"/>
-    <ds:schemaRef ds:uri="f336f4fe-8719-4ea2-b5d6-29b3a580aeb4"/>
+    <ds:schemaRef ds:uri="http://schemas.microsoft.com/sharepoint/v3/contenttype/forms"/>
   </ds:schemaRefs>
 </ds:datastoreItem>
 </file>

</xml_diff>